<commit_message>
Valid sessions handling and log out
</commit_message>
<xml_diff>
--- a/asennusohje.docx
+++ b/asennusohje.docx
@@ -150,7 +150,7 @@
       <w:r>
         <w:rPr>
           <w:rStyle w:val="SourceText"/>
-          <w:rFonts w:cs="Courier New" w:ascii="Courier New" w:hAnsi="Courier New"/>
+          <w:rFonts w:cs="Courier New"/>
         </w:rPr>
         <w:t>sudo apt-get install php5-fpm php5-cli php5-mcrypt git</w:t>
       </w:r>
@@ -182,7 +182,7 @@
       <w:r>
         <w:rPr>
           <w:rStyle w:val="SourceText"/>
-          <w:rFonts w:cs="Courier New" w:ascii="Courier New" w:hAnsi="Courier New"/>
+          <w:rFonts w:cs="Courier New"/>
         </w:rPr>
         <w:t>sudo php5enmod mcrypt</w:t>
       </w:r>
@@ -195,7 +195,7 @@
       <w:r>
         <w:rPr>
           <w:rStyle w:val="SourceText"/>
-          <w:rFonts w:cs="Courier New" w:ascii="Courier New" w:hAnsi="Courier New"/>
+          <w:rFonts w:cs="Courier New"/>
         </w:rPr>
         <w:t>sudo service php5-fpm restart</w:t>
       </w:r>
@@ -234,7 +234,7 @@
       <w:r>
         <w:rPr>
           <w:rStyle w:val="SourceText"/>
-          <w:rFonts w:cs="Courier New" w:ascii="Courier New" w:hAnsi="Courier New"/>
+          <w:rFonts w:cs="Courier New"/>
         </w:rPr>
         <w:t>location / {</w:t>
       </w:r>
@@ -247,14 +247,14 @@
       <w:r>
         <w:rPr>
           <w:rStyle w:val="SourceText"/>
-          <w:rFonts w:cs="Courier New" w:ascii="Courier New" w:hAnsi="Courier New"/>
+          <w:rFonts w:cs="Courier New"/>
         </w:rPr>
         <w:t xml:space="preserve">    </w:t>
       </w:r>
       <w:r>
         <w:rPr>
           <w:rStyle w:val="SourceText"/>
-          <w:rFonts w:cs="Courier New" w:ascii="Courier New" w:hAnsi="Courier New"/>
+          <w:rFonts w:cs="Courier New"/>
         </w:rPr>
         <w:t>try_files $uri $uri/ /index.php?$query_string;</w:t>
       </w:r>
@@ -268,7 +268,7 @@
       <w:r>
         <w:rPr>
           <w:rStyle w:val="SourceText"/>
-          <w:rFonts w:cs="Courier New" w:ascii="Courier New" w:hAnsi="Courier New"/>
+          <w:rFonts w:cs="Courier New"/>
         </w:rPr>
         <w:t>}</w:t>
       </w:r>
@@ -301,7 +301,7 @@
       <w:r>
         <w:rPr>
           <w:rStyle w:val="SourceText"/>
-          <w:rFonts w:cs="Courier New" w:ascii="Courier New" w:hAnsi="Courier New"/>
+          <w:rFonts w:cs="Courier New"/>
         </w:rPr>
         <w:t>sudo service nginx restart</w:t>
       </w:r>
@@ -395,7 +395,7 @@
       <w:r>
         <w:rPr>
           <w:rStyle w:val="SourceText"/>
-          <w:rFonts w:cs="Courier New" w:ascii="Courier New" w:hAnsi="Courier New"/>
+          <w:rFonts w:cs="Courier New"/>
         </w:rPr>
         <w:t>cd ~</w:t>
       </w:r>
@@ -408,7 +408,7 @@
       <w:r>
         <w:rPr>
           <w:rStyle w:val="SourceText"/>
-          <w:rFonts w:cs="Courier New" w:ascii="Courier New" w:hAnsi="Courier New"/>
+          <w:rFonts w:cs="Courier New"/>
         </w:rPr>
         <w:t>curl -sS https://getcomposer.org/installer | php</w:t>
       </w:r>
@@ -421,7 +421,7 @@
       <w:r>
         <w:rPr>
           <w:rStyle w:val="SourceText"/>
-          <w:rFonts w:cs="Courier New" w:ascii="Courier New" w:hAnsi="Courier New"/>
+          <w:rFonts w:cs="Courier New"/>
         </w:rPr>
         <w:t>sudo mv composer.phar /usr/local/bin/composer</w:t>
       </w:r>
@@ -503,7 +503,6 @@
       <w:r>
         <w:rPr>
           <w:rStyle w:val="SourceText"/>
-          <w:rFonts w:ascii="Courier New" w:hAnsi="Courier New"/>
         </w:rPr>
         <w:t>curl -sL https://deb.nodesource.com/setup | sudo bash -</w:t>
       </w:r>
@@ -516,7 +515,6 @@
       <w:r>
         <w:rPr>
           <w:rStyle w:val="SourceText"/>
-          <w:rFonts w:ascii="Courier New" w:hAnsi="Courier New"/>
         </w:rPr>
         <w:t>sudo apt-get install nodejs npm build-essential</w:t>
       </w:r>
@@ -607,7 +605,6 @@
       <w:r>
         <w:rPr>
           <w:rStyle w:val="SourceText"/>
-          <w:rFonts w:ascii="Courier New" w:hAnsi="Courier New"/>
         </w:rPr>
         <w:t>sudo npm install -g grunt-cli</w:t>
       </w:r>
@@ -674,46 +671,21 @@
       </w:pPr>
       <w:r>
         <w:rPr/>
-        <w:t>S</w:t>
-      </w:r>
-      <w:r>
-        <w:rPr/>
-        <w:t xml:space="preserve">ivuston koodi pitää kloonata palvelimelle GitHubista </w:t>
-      </w:r>
-      <w:r>
-        <w:rPr/>
-        <w:t>SSH kautta</w:t>
-      </w:r>
-      <w:r>
-        <w:rPr/>
-        <w:t xml:space="preserve">. </w:t>
-      </w:r>
-      <w:r>
-        <w:rPr/>
-        <w:t>SSH autentikaatio vaatii lokaalin SSH-keyn joka voidaan generoida ssh-keygenillä jos palvelimella ei vielä ole sellaista.</w:t>
-      </w:r>
-    </w:p>
-    <w:p>
-      <w:pPr>
-        <w:pStyle w:val="PreformattedText"/>
-        <w:rPr/>
-      </w:pPr>
-      <w:r>
-        <w:rPr>
-          <w:rFonts w:ascii="Courier New" w:hAnsi="Courier New"/>
-        </w:rPr>
-        <w:t xml:space="preserve">ssh-keygen -t rsa -b 4096 -C </w:t>
-      </w:r>
-      <w:r>
-        <w:rPr>
-          <w:rFonts w:ascii="Courier New" w:hAnsi="Courier New"/>
-        </w:rPr>
-        <w:t>"</w:t>
+        <w:t>Sivuston koodi pitää kloonata palvelimelle GitHubista SSH kautta. SSH autentikaatio vaatii lokaalin SSH-keyn joka voidaan generoida ssh-keygenillä jos palvelimella ei vielä ole sellaista.</w:t>
+      </w:r>
+    </w:p>
+    <w:p>
+      <w:pPr>
+        <w:pStyle w:val="PreformattedText"/>
+        <w:rPr/>
+      </w:pPr>
+      <w:r>
+        <w:rPr/>
+        <w:t>ssh-keygen -t rsa -b 4096 -C "</w:t>
       </w:r>
       <w:r>
         <w:rPr>
           <w:rStyle w:val="Emphasis"/>
-          <w:rFonts w:ascii="Courier New" w:hAnsi="Courier New"/>
         </w:rPr>
         <w:t>Deploy key"</w:t>
       </w:r>
@@ -789,31 +761,19 @@
       </w:pPr>
       <w:r>
         <w:rPr/>
-        <w:t xml:space="preserve">Tämän jälkeen voidaan suorittaa repositorin kloonaus. </w:t>
-      </w:r>
-      <w:r>
-        <w:rPr/>
-        <w:t>Varmista ensin, että olet oikeassa hakemistossa.</w:t>
-      </w:r>
-    </w:p>
-    <w:p>
-      <w:pPr>
-        <w:pStyle w:val="PreformattedText"/>
-        <w:rPr/>
-      </w:pPr>
-      <w:r>
-        <w:rPr>
-          <w:rStyle w:val="SourceText"/>
-          <w:rFonts w:ascii="Courier New" w:hAnsi="Courier New"/>
-        </w:rPr>
-        <w:t xml:space="preserve">git clone </w:t>
-      </w:r>
-      <w:r>
-        <w:rPr>
-          <w:rStyle w:val="SourceText"/>
-          <w:rFonts w:ascii="Courier New" w:hAnsi="Courier New"/>
-        </w:rPr>
-        <w:t>git@github.com:Sonaza/mlraamattu.git</w:t>
+        <w:t>Tämän jälkeen voidaan suorittaa repositorin kloonaus. Varmista ensin, että olet oikeassa hakemistossa.</w:t>
+      </w:r>
+    </w:p>
+    <w:p>
+      <w:pPr>
+        <w:pStyle w:val="PreformattedText"/>
+        <w:rPr/>
+      </w:pPr>
+      <w:r>
+        <w:rPr>
+          <w:rStyle w:val="SourceText"/>
+        </w:rPr>
+        <w:t>git clone git@github.com:Sonaza/mlraamattu.git</w:t>
       </w:r>
     </w:p>
     <w:p>
@@ -826,18 +786,14 @@
           <w:rStyle w:val="SourceText"/>
         </w:rPr>
         <w:br/>
+      </w:r>
+      <w:r>
+        <w:rPr>
+          <w:rStyle w:val="SourceText"/>
+          <w:rFonts w:ascii="Calibri" w:hAnsi="Calibri"/>
+        </w:rPr>
         <w:t>Jos kloonaus onnistui voidaan siirtyä seuraavaan vaiheeseen.</w:t>
-      </w:r>
-    </w:p>
-    <w:p>
-      <w:pPr>
-        <w:pStyle w:val="TextBody"/>
-        <w:rPr/>
-      </w:pPr>
-      <w:r>
-        <w:rPr>
-          <w:rStyle w:val="SourceText"/>
-        </w:rPr>
+        <w:br/>
         <w:br/>
         <w:t>Laravel vaatii riittäviä oikeuksia kahteen hakemistoon. Varmista, että hakemistot omistaa oikea käyttäjä ja että niiden oikeudet ovat riittävät kirjoittamiselle. Esim:</w:t>
       </w:r>
@@ -850,7 +806,6 @@
       <w:r>
         <w:rPr>
           <w:rStyle w:val="SourceText"/>
-          <w:rFonts w:ascii="Courier New" w:hAnsi="Courier New"/>
         </w:rPr>
         <w:t>chmod 755 storage</w:t>
       </w:r>
@@ -863,7 +818,6 @@
       <w:r>
         <w:rPr>
           <w:rStyle w:val="SourceText"/>
-          <w:rFonts w:ascii="Courier New" w:hAnsi="Courier New"/>
         </w:rPr>
         <w:t>chmod 755 bootstrap/cache</w:t>
       </w:r>
@@ -887,6 +841,7 @@
       <w:r>
         <w:rPr>
           <w:rStyle w:val="SourceText"/>
+          <w:rFonts w:ascii="Calibri" w:hAnsi="Calibri"/>
         </w:rPr>
         <w:t>Kloonaus ei lataa Laravelin tai Gruntin kolmannen osapuolen riippuvuuksia vaan ne pitää asentaa erikseen composerilla ja npm:llä.</w:t>
       </w:r>
@@ -899,7 +854,6 @@
       <w:r>
         <w:rPr>
           <w:rStyle w:val="SourceText"/>
-          <w:rFonts w:ascii="Courier New" w:hAnsi="Courier New"/>
         </w:rPr>
         <w:t>composer install</w:t>
       </w:r>
@@ -912,7 +866,6 @@
       <w:r>
         <w:rPr>
           <w:rStyle w:val="SourceText"/>
-          <w:rFonts w:ascii="Courier New" w:hAnsi="Courier New"/>
         </w:rPr>
         <w:t>npm install</w:t>
       </w:r>
@@ -939,6 +892,7 @@
       <w:r>
         <w:rPr>
           <w:rStyle w:val="SourceText"/>
+          <w:rFonts w:ascii="Calibri" w:hAnsi="Calibri"/>
         </w:rPr>
         <w:t>Varmuuden vuoksi voidaan vielä ajaa composerin autoload-generaatio jolla varmistetaan, että kaikki kirjastot ovat ladattu.</w:t>
       </w:r>
@@ -951,7 +905,6 @@
       <w:r>
         <w:rPr>
           <w:rStyle w:val="SourceText"/>
-          <w:rFonts w:ascii="Courier New" w:hAnsi="Courier New"/>
         </w:rPr>
         <w:t>composer dump-autoload</w:t>
       </w:r>
@@ -966,11 +919,18 @@
           <w:rStyle w:val="SourceText"/>
         </w:rPr>
         <w:br/>
+      </w:r>
+      <w:r>
+        <w:rPr>
+          <w:rStyle w:val="SourceText"/>
+          <w:rFonts w:ascii="Calibri" w:hAnsi="Calibri"/>
+        </w:rPr>
         <w:t xml:space="preserve">Kun riippuvuuksien lataus on valmis, voit kopioida ympäristomuuttuja-konfiguraatiotiedoston. Tiedosto sisältää palvelimen salaisia tietoja, kuten tietokannan salasanan, joten </w:t>
       </w:r>
       <w:r>
         <w:rPr>
           <w:rStyle w:val="SourceText"/>
+          <w:rFonts w:ascii="Calibri" w:hAnsi="Calibri"/>
           <w:b/>
           <w:bCs/>
         </w:rPr>
@@ -979,6 +939,7 @@
       <w:r>
         <w:rPr>
           <w:rStyle w:val="SourceText"/>
+          <w:rFonts w:ascii="Calibri" w:hAnsi="Calibri"/>
         </w:rPr>
         <w:t>. Tiedosto onkin oletuksena .gitignore listalla.</w:t>
       </w:r>
@@ -991,6 +952,7 @@
       <w:r>
         <w:rPr>
           <w:rStyle w:val="SourceText"/>
+          <w:rFonts w:ascii="Calibri" w:hAnsi="Calibri"/>
         </w:rPr>
         <w:t>Sitten tiedostoon voidaan generoida uusi Laravelin salausavain käyttämällä artisan-työkalua.</w:t>
       </w:r>
@@ -1003,7 +965,6 @@
       <w:r>
         <w:rPr>
           <w:rStyle w:val="SourceText"/>
-          <w:rFonts w:ascii="Courier New" w:hAnsi="Courier New"/>
         </w:rPr>
         <w:t>cp .env.example .env</w:t>
       </w:r>
@@ -1016,7 +977,6 @@
       <w:r>
         <w:rPr>
           <w:rStyle w:val="SourceText"/>
-          <w:rFonts w:ascii="Courier New" w:hAnsi="Courier New"/>
         </w:rPr>
         <w:t>php artisan key:generate</w:t>
       </w:r>
@@ -1040,6 +1000,7 @@
       <w:r>
         <w:rPr>
           <w:rStyle w:val="SourceText"/>
+          <w:rFonts w:ascii="Calibri" w:hAnsi="Calibri"/>
         </w:rPr>
         <w:t>Käytä jotain tekstieditoria muokataksesi uutta .env tiedostoa. Esim:</w:t>
       </w:r>
@@ -1052,7 +1013,6 @@
       <w:r>
         <w:rPr>
           <w:rStyle w:val="SourceText"/>
-          <w:rFonts w:ascii="Courier New" w:hAnsi="Courier New"/>
         </w:rPr>
         <w:t>nano .env</w:t>
       </w:r>
@@ -1071,6 +1031,7 @@
       <w:r>
         <w:rPr>
           <w:rStyle w:val="SourceText"/>
+          <w:rFonts w:ascii="Calibri" w:hAnsi="Calibri"/>
         </w:rPr>
         <w:t>Jos tietokanta-asetukset ovat nyt oikein, voidaan suorittaa tietokannan migraatio ja alustus artisan-työkalulla.</w:t>
       </w:r>
@@ -1083,7 +1044,6 @@
       <w:r>
         <w:rPr>
           <w:rStyle w:val="SourceText"/>
-          <w:rFonts w:ascii="Courier New" w:hAnsi="Courier New"/>
         </w:rPr>
         <w:t>php artisan migrate</w:t>
       </w:r>
@@ -1096,7 +1056,6 @@
       <w:r>
         <w:rPr>
           <w:rStyle w:val="SourceText"/>
-          <w:rFonts w:ascii="Courier New" w:hAnsi="Courier New"/>
         </w:rPr>
         <w:t>php artisan db:seed</w:t>
       </w:r>
@@ -1111,6 +1070,12 @@
           <w:rStyle w:val="SourceText"/>
         </w:rPr>
         <w:br/>
+      </w:r>
+      <w:r>
+        <w:rPr>
+          <w:rStyle w:val="SourceText"/>
+          <w:rFonts w:ascii="Calibri" w:hAnsi="Calibri"/>
+        </w:rPr>
         <w:t>Tietokantaan luodaan samalla oletusarvoinen ylläpitäjän käyttäjätili, jonka tunnukset ovat seuraavat:</w:t>
       </w:r>
     </w:p>
@@ -1122,6 +1087,7 @@
       <w:r>
         <w:rPr>
           <w:rStyle w:val="SourceText"/>
+          <w:rFonts w:ascii="Calibri" w:hAnsi="Calibri"/>
           <w:b/>
           <w:bCs/>
         </w:rPr>
@@ -1130,12 +1096,14 @@
       <w:r>
         <w:rPr>
           <w:rStyle w:val="SourceText"/>
+          <w:rFonts w:ascii="Calibri" w:hAnsi="Calibri"/>
         </w:rPr>
         <w:t>admin</w:t>
       </w:r>
       <w:r>
         <w:rPr>
           <w:rStyle w:val="SourceText"/>
+          <w:rFonts w:ascii="Calibri" w:hAnsi="Calibri"/>
           <w:b/>
           <w:bCs/>
         </w:rPr>
@@ -1145,6 +1113,7 @@
       <w:r>
         <w:rPr>
           <w:rStyle w:val="SourceText"/>
+          <w:rFonts w:ascii="Calibri" w:hAnsi="Calibri"/>
         </w:rPr>
         <w:t>password</w:t>
       </w:r>
@@ -1157,6 +1126,7 @@
       <w:r>
         <w:rPr>
           <w:rStyle w:val="SourceText"/>
+          <w:rFonts w:ascii="Calibri" w:hAnsi="Calibri"/>
           <w:b/>
           <w:bCs/>
           <w:color w:val="FF3333"/>
@@ -1166,6 +1136,7 @@
       <w:r>
         <w:rPr>
           <w:rStyle w:val="SourceText"/>
+          <w:rFonts w:ascii="Calibri" w:hAnsi="Calibri"/>
           <w:color w:val="FF3333"/>
         </w:rPr>
         <w:t xml:space="preserve"> Tämän käyttäjätilin tiedot tulisi vaihtaa oikeisiin mahdollisimman pian!</w:t>
@@ -1179,6 +1150,7 @@
       <w:r>
         <w:rPr>
           <w:rStyle w:val="SourceText"/>
+          <w:rFonts w:ascii="Calibri" w:hAnsi="Calibri"/>
         </w:rPr>
         <w:t>Vielä lopuksi pitää ajaa Grunt-käännösprosessi.</w:t>
       </w:r>
@@ -1191,7 +1163,6 @@
       <w:r>
         <w:rPr>
           <w:rStyle w:val="SourceText"/>
-          <w:rFonts w:ascii="Courier New" w:hAnsi="Courier New"/>
         </w:rPr>
         <w:t>grunt build</w:t>
       </w:r>
@@ -1206,7 +1177,19 @@
           <w:rStyle w:val="SourceText"/>
         </w:rPr>
         <w:br/>
-        <w:t xml:space="preserve">Käännösprosessi optimoi JavaScript ja CSS tiedostoja </w:t>
+      </w:r>
+      <w:r>
+        <w:rPr>
+          <w:rStyle w:val="SourceText"/>
+          <w:rFonts w:ascii="Calibri" w:hAnsi="Calibri"/>
+        </w:rPr>
+        <w:t>Käännösprosessi optimoi JavaScript ja CSS tiedostoja</w:t>
+      </w:r>
+      <w:r>
+        <w:rPr>
+          <w:rStyle w:val="SourceText"/>
+        </w:rPr>
+        <w:t xml:space="preserve"> </w:t>
       </w:r>
       <w:r>
         <w:rPr>
@@ -1220,11 +1203,19 @@
         <w:rPr>
           <w:rStyle w:val="SourceText"/>
         </w:rPr>
-        <w:t xml:space="preserve"> hakemistosta julkiseen hakemistoon </w:t>
-      </w:r>
-      <w:r>
-        <w:rPr>
-          <w:rStyle w:val="SourceText"/>
+        <w:t xml:space="preserve"> </w:t>
+      </w:r>
+      <w:r>
+        <w:rPr>
+          <w:rStyle w:val="SourceText"/>
+          <w:rFonts w:ascii="Calibri" w:hAnsi="Calibri"/>
+        </w:rPr>
+        <w:t xml:space="preserve">hakemistosta julkiseen hakemistoon </w:t>
+      </w:r>
+      <w:r>
+        <w:rPr>
+          <w:rStyle w:val="SourceText"/>
+          <w:rFonts w:ascii="Calibri" w:hAnsi="Calibri"/>
           <w:sz w:val="20"/>
           <w:szCs w:val="20"/>
         </w:rPr>
@@ -1233,6 +1224,7 @@
       <w:r>
         <w:rPr>
           <w:rStyle w:val="SourceText"/>
+          <w:rFonts w:ascii="Calibri" w:hAnsi="Calibri"/>
         </w:rPr>
         <w:t>.  Asetukset prosessille ovat Gruntfile.js tiedostossa, joten jos tarkoitus on lisätä uusia .js tai .css tiedostoja, ne pitää kirjata sinne.</w:t>
       </w:r>
@@ -1245,6 +1237,7 @@
       <w:r>
         <w:rPr>
           <w:rStyle w:val="SourceText"/>
+          <w:rFonts w:ascii="Calibri" w:hAnsi="Calibri"/>
         </w:rPr>
         <w:t>Pikaopas Gruntin kanssa työskentelystä:</w:t>
         <w:br/>
@@ -1253,6 +1246,7 @@
         <w:r>
           <w:rPr>
             <w:rStyle w:val="SourceText"/>
+            <w:rFonts w:ascii="Calibri" w:hAnsi="Calibri"/>
           </w:rPr>
           <w:t>http://blog.elenakolevska.com/using-grunt-with-laravel-and-bootstrap/</w:t>
         </w:r>
@@ -1260,6 +1254,7 @@
       <w:r>
         <w:rPr>
           <w:rStyle w:val="SourceText"/>
+          <w:rFonts w:ascii="Calibri" w:hAnsi="Calibri"/>
         </w:rPr>
         <w:t xml:space="preserve"> </w:t>
       </w:r>
@@ -1271,12 +1266,7 @@
         <w:suppressAutoHyphens w:val="false"/>
         <w:rPr>
           <w:rStyle w:val="SourceText"/>
-          <w:rFonts w:ascii="Calibri" w:hAnsi="Calibri" w:cs="Calibri" w:asciiTheme="minorHAnsi" w:cstheme="minorHAnsi" w:hAnsiTheme="minorHAnsi"/>
-          <w:b/>
-          <w:b/>
-          <w:bCs/>
-          <w:sz w:val="36"/>
-          <w:szCs w:val="36"/>
+          <w:rFonts w:ascii="Calibri" w:hAnsi="Calibri"/>
         </w:rPr>
       </w:pPr>
       <w:r>
@@ -1402,6 +1392,7 @@
       <w:r>
         <w:rPr>
           <w:rStyle w:val="SourceText"/>
+          <w:rFonts w:ascii="Calibri" w:hAnsi="Calibri"/>
         </w:rPr>
         <w:t>Hakemiston juuressa on kätevä shellskripti joka ajaa automaattisesti GitHubista uuden datan lataamisen ja sitten ajaa Gruntin käännösprosessin.</w:t>
       </w:r>
@@ -1414,23 +1405,8 @@
       <w:r>
         <w:rPr>
           <w:rStyle w:val="SourceText"/>
-          <w:rFonts w:ascii="Courier New" w:hAnsi="Courier New"/>
-        </w:rPr>
-        <w:t>./</w:t>
-      </w:r>
-      <w:r>
-        <w:rPr>
-          <w:rStyle w:val="SourceText"/>
-          <w:rFonts w:ascii="Courier New" w:hAnsi="Courier New"/>
-        </w:rPr>
-        <w:t>deploy</w:t>
-      </w:r>
-      <w:r>
-        <w:rPr>
-          <w:rStyle w:val="SourceText"/>
-          <w:rFonts w:ascii="Courier New" w:hAnsi="Courier New"/>
-        </w:rPr>
-        <w:t>.sh</w:t>
+        </w:rPr>
+        <w:t>./deploy.sh</w:t>
       </w:r>
     </w:p>
     <w:p>
@@ -1443,11 +1419,18 @@
           <w:rStyle w:val="SourceText"/>
         </w:rPr>
         <w:br/>
+      </w:r>
+      <w:r>
+        <w:rPr>
+          <w:rStyle w:val="SourceText"/>
+          <w:rFonts w:ascii="Calibri" w:hAnsi="Calibri"/>
+        </w:rPr>
         <w:t xml:space="preserve">Operaatio voi epäonnistua jos palvelimen paikallisia tiedostoja on muokattu ja niitä yritetään päivittää gitin kautta. </w:t>
       </w:r>
       <w:r>
         <w:rPr>
           <w:rStyle w:val="SourceText"/>
+          <w:rFonts w:ascii="Calibri" w:hAnsi="Calibri"/>
           <w:b/>
           <w:bCs/>
         </w:rPr>
@@ -1456,30 +1439,20 @@
       <w:r>
         <w:rPr>
           <w:rStyle w:val="SourceText"/>
-        </w:rPr>
-        <w:t xml:space="preserve">, että kaikki muutokset tehdään versionhallintaan ja sitten päivitetään </w:t>
-      </w:r>
-      <w:r>
-        <w:rPr>
-          <w:rStyle w:val="SourceText"/>
-        </w:rPr>
-        <w:t>palvelimella</w:t>
-      </w:r>
-      <w:r>
-        <w:rPr>
-          <w:rStyle w:val="SourceText"/>
-        </w:rPr>
-        <w:t xml:space="preserve"> skriptin kautta.</w:t>
-      </w:r>
-    </w:p>
-    <w:p>
-      <w:pPr>
-        <w:pStyle w:val="TextBody"/>
-        <w:rPr/>
-      </w:pPr>
-      <w:r>
-        <w:rPr>
-          <w:rStyle w:val="SourceText"/>
+          <w:rFonts w:ascii="Calibri" w:hAnsi="Calibri"/>
+        </w:rPr>
+        <w:t>, että kaikki muutokset tehdään versionhallintaan ja sitten päivitetään palvelimella skriptin kautta.</w:t>
+      </w:r>
+    </w:p>
+    <w:p>
+      <w:pPr>
+        <w:pStyle w:val="TextBody"/>
+        <w:rPr/>
+      </w:pPr>
+      <w:r>
+        <w:rPr>
+          <w:rStyle w:val="SourceText"/>
+          <w:rFonts w:ascii="Calibri" w:hAnsi="Calibri"/>
         </w:rPr>
         <w:t>Konfliktin tapauksessa palvelimen paikallinen status voidaan palauttaa viimeisimpään git-versioon käyttämällä komentoa:</w:t>
       </w:r>
@@ -1507,12 +1480,14 @@
       <w:r>
         <w:rPr>
           <w:rStyle w:val="SourceText"/>
+          <w:rFonts w:ascii="Calibri" w:hAnsi="Calibri"/>
         </w:rPr>
         <w:t>Tämä komento</w:t>
       </w:r>
       <w:r>
         <w:rPr>
           <w:rStyle w:val="SourceText"/>
+          <w:rFonts w:ascii="Calibri" w:hAnsi="Calibri"/>
           <w:b/>
         </w:rPr>
         <w:t xml:space="preserve"> poistaa</w:t>
@@ -1520,6 +1495,7 @@
       <w:r>
         <w:rPr>
           <w:rStyle w:val="SourceText"/>
+          <w:rFonts w:ascii="Calibri" w:hAnsi="Calibri"/>
         </w:rPr>
         <w:t xml:space="preserve"> kaikki paikalliset muutokset.</w:t>
       </w:r>
@@ -1540,57 +1516,30 @@
           <w:b/>
           <w:bCs/>
         </w:rPr>
-        <w:t>Tietokannan varmuuskopio</w:t>
-      </w:r>
-      <w:r>
-        <w:rPr>
-          <w:rStyle w:val="SourceText"/>
-          <w:rFonts w:cs="Calibri" w:ascii="Calibri" w:hAnsi="Calibri" w:asciiTheme="minorHAnsi" w:cstheme="minorHAnsi" w:hAnsiTheme="minorHAnsi"/>
-          <w:b/>
-          <w:bCs/>
-        </w:rPr>
-        <w:t>inti</w:t>
-      </w:r>
-    </w:p>
-    <w:p>
-      <w:pPr>
-        <w:pStyle w:val="TextBody"/>
-        <w:rPr/>
-      </w:pPr>
-      <w:r>
-        <w:rPr>
-          <w:rStyle w:val="SourceText"/>
-        </w:rPr>
-        <w:t>T</w:t>
-      </w:r>
-      <w:r>
-        <w:rPr>
-          <w:rStyle w:val="SourceText"/>
-        </w:rPr>
-        <w:t xml:space="preserve">ietokannan varmuuskopiointia </w:t>
-      </w:r>
-      <w:r>
-        <w:rPr>
-          <w:rStyle w:val="SourceText"/>
-        </w:rPr>
-        <w:t>varten on asennettu simppeli paketti</w:t>
-      </w:r>
-      <w:r>
-        <w:rPr>
-          <w:rStyle w:val="SourceText"/>
-        </w:rPr>
-        <w:t>. Komento sen suorittamiseen oletusparametreilla löytyy shellskriptinä hakemiston juuresta:</w:t>
-      </w:r>
-    </w:p>
-    <w:p>
-      <w:pPr>
-        <w:pStyle w:val="PreformattedText"/>
-        <w:rPr/>
-      </w:pPr>
-      <w:r>
-        <w:rPr>
-          <w:rStyle w:val="SourceText"/>
-          <w:rFonts w:ascii="Courier New" w:hAnsi="Courier New"/>
+        <w:t>Tietokannan varmuuskopiointi</w:t>
+      </w:r>
+    </w:p>
+    <w:p>
+      <w:pPr>
+        <w:pStyle w:val="TextBody"/>
+        <w:rPr/>
+      </w:pPr>
+      <w:r>
+        <w:rPr>
+          <w:rStyle w:val="SourceText"/>
+          <w:rFonts w:ascii="Calibri" w:hAnsi="Calibri"/>
+        </w:rPr>
+        <w:t>Tietokannan varmuuskopiointia varten on asennettu simppeli paketti. Komento sen suorittamiseen oletusparametreilla löytyy shellskriptinä hakemiston juuresta:</w:t>
+      </w:r>
+    </w:p>
+    <w:p>
+      <w:pPr>
+        <w:pStyle w:val="PreformattedText"/>
+        <w:rPr/>
+      </w:pPr>
+      <w:r>
+        <w:rPr>
+          <w:rStyle w:val="SourceText"/>
         </w:rPr>
         <w:t>./dobackup.sh</w:t>
       </w:r>
@@ -1605,7 +1554,19 @@
           <w:rStyle w:val="SourceText"/>
         </w:rPr>
         <w:br/>
-        <w:t xml:space="preserve">Komento suorittaa mysql-dumpin tiedostoon joka tallennetaan hakemistoon </w:t>
+      </w:r>
+      <w:r>
+        <w:rPr>
+          <w:rStyle w:val="SourceText"/>
+          <w:rFonts w:ascii="Calibri" w:hAnsi="Calibri"/>
+        </w:rPr>
+        <w:t>Komento suorittaa mysql-dumpin tiedostoon joka tallennetaan hakemistoon</w:t>
+      </w:r>
+      <w:r>
+        <w:rPr>
+          <w:rStyle w:val="SourceText"/>
+        </w:rPr>
+        <w:t xml:space="preserve"> </w:t>
       </w:r>
       <w:r>
         <w:rPr>
@@ -1678,6 +1639,7 @@
       <w:r>
         <w:rPr>
           <w:rStyle w:val="SourceText"/>
+          <w:rFonts w:ascii="Calibri" w:hAnsi="Calibri"/>
         </w:rPr>
         <w:t>Laravel hyödyntää artisan-työkalua ja migraatioita tietokannan asentamiseen. Tästä syystä on tärkeää, ettei tietokannan rakennetta mennä muuttamaan käsin, esimerkiksi phpMyAdminin kautta, sillä se rikkoo työkalun toiminnallisuuden.</w:t>
       </w:r>
@@ -1690,6 +1652,7 @@
       <w:r>
         <w:rPr>
           <w:rStyle w:val="SourceText"/>
+          <w:rFonts w:ascii="Calibri" w:hAnsi="Calibri"/>
         </w:rPr>
         <w:t>Ohjeistus migraatioiden käyttöön on melko monimutkainen, joten on parasta lukea Laravelin oma dokumentaatio ja ehkä katsoa Laracasts video aiheesta:</w:t>
       </w:r>
@@ -1703,6 +1666,7 @@
         <w:r>
           <w:rPr>
             <w:rStyle w:val="SourceText"/>
+            <w:rFonts w:ascii="Calibri" w:hAnsi="Calibri"/>
           </w:rPr>
           <w:t>https://laravel.com/docs/5.1/migrations</w:t>
         </w:r>
@@ -1717,6 +1681,7 @@
         <w:r>
           <w:rPr>
             <w:rStyle w:val="SourceText"/>
+            <w:rFonts w:ascii="Calibri" w:hAnsi="Calibri"/>
           </w:rPr>
           <w:t>https://laracasts.com/series/laravel-5-from-scratch/episodes/7</w:t>
         </w:r>
@@ -1760,9 +1725,7 @@
         </w:rPr>
       </w:pPr>
       <w:r>
-        <w:rPr>
-          <w:rFonts w:ascii="Calibri" w:hAnsi="Calibri"/>
-        </w:rPr>
+        <w:rPr/>
         <w:t xml:space="preserve">Komento luo uuden migraation hakemistoon </w:t>
       </w:r>
       <w:r>
@@ -1774,9 +1737,7 @@
         <w:t xml:space="preserve">/database/migrations/ </w:t>
       </w:r>
       <w:r>
-        <w:rPr>
-          <w:rFonts w:ascii="Calibri" w:hAnsi="Calibri"/>
-        </w:rPr>
+        <w:rPr/>
         <w:t>joka lisää users-taulukkoon uuden sarakkeen nimeltään foobar.</w:t>
       </w:r>
     </w:p>
@@ -1788,9 +1749,7 @@
         </w:rPr>
       </w:pPr>
       <w:r>
-        <w:rPr>
-          <w:rFonts w:ascii="Calibri" w:hAnsi="Calibri"/>
-        </w:rPr>
+        <w:rPr/>
         <w:t>Migraation peruuttaminen uusimmasta vanhimpaan onnistuu käyttämällä seuraavaa komentoa:</w:t>
       </w:r>
     </w:p>
@@ -1814,15 +1773,10 @@
       <w:pPr>
         <w:pStyle w:val="TextBody"/>
         <w:spacing w:before="0" w:after="140"/>
-        <w:rPr>
-          <w:rFonts w:ascii="Calibri" w:hAnsi="Calibri"/>
-          <w:sz w:val="24"/>
-          <w:szCs w:val="24"/>
-        </w:rPr>
-      </w:pPr>
-      <w:r>
-        <w:rPr>
-          <w:rFonts w:ascii="Calibri" w:hAnsi="Calibri"/>
+        <w:rPr/>
+      </w:pPr>
+      <w:r>
+        <w:rPr>
           <w:sz w:val="24"/>
           <w:szCs w:val="24"/>
         </w:rPr>
@@ -1882,6 +1836,345 @@
       <w:lvlText w:val=""/>
       <w:lvlJc w:val="left"/>
       <w:pPr>
+        <w:ind w:left="864" w:hanging="864"/>
+      </w:pPr>
+    </w:lvl>
+    <w:lvl w:ilvl="4">
+      <w:start w:val="1"/>
+      <w:numFmt w:val="none"/>
+      <w:suff w:val="nothing"/>
+      <w:lvlText w:val=""/>
+      <w:lvlJc w:val="left"/>
+      <w:pPr>
+        <w:ind w:left="1008" w:hanging="1008"/>
+      </w:pPr>
+    </w:lvl>
+    <w:lvl w:ilvl="5">
+      <w:start w:val="1"/>
+      <w:numFmt w:val="none"/>
+      <w:suff w:val="nothing"/>
+      <w:lvlText w:val=""/>
+      <w:lvlJc w:val="left"/>
+      <w:pPr>
+        <w:ind w:left="1152" w:hanging="1152"/>
+      </w:pPr>
+    </w:lvl>
+    <w:lvl w:ilvl="6">
+      <w:start w:val="1"/>
+      <w:numFmt w:val="none"/>
+      <w:suff w:val="nothing"/>
+      <w:lvlText w:val=""/>
+      <w:lvlJc w:val="left"/>
+      <w:pPr>
+        <w:ind w:left="1296" w:hanging="1296"/>
+      </w:pPr>
+    </w:lvl>
+    <w:lvl w:ilvl="7">
+      <w:start w:val="1"/>
+      <w:numFmt w:val="none"/>
+      <w:suff w:val="nothing"/>
+      <w:lvlText w:val=""/>
+      <w:lvlJc w:val="left"/>
+      <w:pPr>
+        <w:ind w:left="1440" w:hanging="1440"/>
+      </w:pPr>
+    </w:lvl>
+    <w:lvl w:ilvl="8">
+      <w:start w:val="1"/>
+      <w:numFmt w:val="none"/>
+      <w:suff w:val="nothing"/>
+      <w:lvlText w:val=""/>
+      <w:lvlJc w:val="left"/>
+      <w:pPr>
+        <w:ind w:left="1584" w:hanging="1584"/>
+      </w:pPr>
+    </w:lvl>
+  </w:abstractNum>
+  <w:abstractNum w:abstractNumId="2">
+    <w:lvl w:ilvl="0">
+      <w:start w:val="1"/>
+      <w:numFmt w:val="none"/>
+      <w:suff w:val="nothing"/>
+      <w:lvlText w:val=""/>
+      <w:lvlJc w:val="left"/>
+      <w:pPr>
+        <w:ind w:left="432" w:hanging="432"/>
+      </w:pPr>
+    </w:lvl>
+    <w:lvl w:ilvl="1">
+      <w:start w:val="1"/>
+      <w:numFmt w:val="none"/>
+      <w:suff w:val="nothing"/>
+      <w:lvlText w:val=""/>
+      <w:lvlJc w:val="left"/>
+      <w:pPr>
+        <w:ind w:left="576" w:hanging="576"/>
+      </w:pPr>
+    </w:lvl>
+    <w:lvl w:ilvl="2">
+      <w:start w:val="1"/>
+      <w:numFmt w:val="none"/>
+      <w:suff w:val="nothing"/>
+      <w:lvlText w:val=""/>
+      <w:lvlJc w:val="left"/>
+      <w:pPr>
+        <w:ind w:left="720" w:hanging="720"/>
+      </w:pPr>
+    </w:lvl>
+    <w:lvl w:ilvl="3">
+      <w:start w:val="1"/>
+      <w:numFmt w:val="none"/>
+      <w:suff w:val="nothing"/>
+      <w:lvlText w:val=""/>
+      <w:lvlJc w:val="left"/>
+      <w:pPr>
+        <w:ind w:left="864" w:hanging="864"/>
+      </w:pPr>
+    </w:lvl>
+    <w:lvl w:ilvl="4">
+      <w:start w:val="1"/>
+      <w:numFmt w:val="none"/>
+      <w:suff w:val="nothing"/>
+      <w:lvlText w:val=""/>
+      <w:lvlJc w:val="left"/>
+      <w:pPr>
+        <w:ind w:left="1008" w:hanging="1008"/>
+      </w:pPr>
+    </w:lvl>
+    <w:lvl w:ilvl="5">
+      <w:start w:val="1"/>
+      <w:numFmt w:val="none"/>
+      <w:suff w:val="nothing"/>
+      <w:lvlText w:val=""/>
+      <w:lvlJc w:val="left"/>
+      <w:pPr>
+        <w:ind w:left="1152" w:hanging="1152"/>
+      </w:pPr>
+    </w:lvl>
+    <w:lvl w:ilvl="6">
+      <w:start w:val="1"/>
+      <w:numFmt w:val="none"/>
+      <w:suff w:val="nothing"/>
+      <w:lvlText w:val=""/>
+      <w:lvlJc w:val="left"/>
+      <w:pPr>
+        <w:ind w:left="1296" w:hanging="1296"/>
+      </w:pPr>
+    </w:lvl>
+    <w:lvl w:ilvl="7">
+      <w:start w:val="1"/>
+      <w:numFmt w:val="none"/>
+      <w:suff w:val="nothing"/>
+      <w:lvlText w:val=""/>
+      <w:lvlJc w:val="left"/>
+      <w:pPr>
+        <w:ind w:left="1440" w:hanging="1440"/>
+      </w:pPr>
+    </w:lvl>
+    <w:lvl w:ilvl="8">
+      <w:start w:val="1"/>
+      <w:numFmt w:val="none"/>
+      <w:suff w:val="nothing"/>
+      <w:lvlText w:val=""/>
+      <w:lvlJc w:val="left"/>
+      <w:pPr>
+        <w:ind w:left="1584" w:hanging="1584"/>
+      </w:pPr>
+    </w:lvl>
+  </w:abstractNum>
+  <w:abstractNum w:abstractNumId="3">
+    <w:lvl w:ilvl="0">
+      <w:start w:val="1"/>
+      <w:numFmt w:val="bullet"/>
+      <w:lvlText w:val=""/>
+      <w:lvlJc w:val="left"/>
+      <w:pPr>
+        <w:tabs>
+          <w:tab w:val="num" w:pos="720"/>
+        </w:tabs>
+        <w:ind w:left="720" w:hanging="360"/>
+      </w:pPr>
+      <w:rPr>
+        <w:rFonts w:ascii="Symbol" w:hAnsi="Symbol" w:cs="Symbol" w:hint="default"/>
+        <w:rFonts w:cs="OpenSymbol"/>
+      </w:rPr>
+    </w:lvl>
+    <w:lvl w:ilvl="1">
+      <w:start w:val="1"/>
+      <w:numFmt w:val="bullet"/>
+      <w:lvlText w:val="◦"/>
+      <w:lvlJc w:val="left"/>
+      <w:pPr>
+        <w:tabs>
+          <w:tab w:val="num" w:pos="1080"/>
+        </w:tabs>
+        <w:ind w:left="1080" w:hanging="360"/>
+      </w:pPr>
+      <w:rPr>
+        <w:rFonts w:ascii="OpenSymbol" w:hAnsi="OpenSymbol" w:cs="OpenSymbol" w:hint="default"/>
+        <w:rFonts w:cs="OpenSymbol"/>
+      </w:rPr>
+    </w:lvl>
+    <w:lvl w:ilvl="2">
+      <w:start w:val="1"/>
+      <w:numFmt w:val="bullet"/>
+      <w:lvlText w:val="▪"/>
+      <w:lvlJc w:val="left"/>
+      <w:pPr>
+        <w:tabs>
+          <w:tab w:val="num" w:pos="1440"/>
+        </w:tabs>
+        <w:ind w:left="1440" w:hanging="360"/>
+      </w:pPr>
+      <w:rPr>
+        <w:rFonts w:ascii="OpenSymbol" w:hAnsi="OpenSymbol" w:cs="OpenSymbol" w:hint="default"/>
+        <w:rFonts w:cs="OpenSymbol"/>
+      </w:rPr>
+    </w:lvl>
+    <w:lvl w:ilvl="3">
+      <w:start w:val="1"/>
+      <w:numFmt w:val="bullet"/>
+      <w:lvlText w:val=""/>
+      <w:lvlJc w:val="left"/>
+      <w:pPr>
+        <w:tabs>
+          <w:tab w:val="num" w:pos="1800"/>
+        </w:tabs>
+        <w:ind w:left="1800" w:hanging="360"/>
+      </w:pPr>
+      <w:rPr>
+        <w:rFonts w:ascii="Symbol" w:hAnsi="Symbol" w:cs="Symbol" w:hint="default"/>
+        <w:rFonts w:cs="OpenSymbol"/>
+      </w:rPr>
+    </w:lvl>
+    <w:lvl w:ilvl="4">
+      <w:start w:val="1"/>
+      <w:numFmt w:val="bullet"/>
+      <w:lvlText w:val="◦"/>
+      <w:lvlJc w:val="left"/>
+      <w:pPr>
+        <w:tabs>
+          <w:tab w:val="num" w:pos="2160"/>
+        </w:tabs>
+        <w:ind w:left="2160" w:hanging="360"/>
+      </w:pPr>
+      <w:rPr>
+        <w:rFonts w:ascii="OpenSymbol" w:hAnsi="OpenSymbol" w:cs="OpenSymbol" w:hint="default"/>
+        <w:rFonts w:cs="OpenSymbol"/>
+      </w:rPr>
+    </w:lvl>
+    <w:lvl w:ilvl="5">
+      <w:start w:val="1"/>
+      <w:numFmt w:val="bullet"/>
+      <w:lvlText w:val="▪"/>
+      <w:lvlJc w:val="left"/>
+      <w:pPr>
+        <w:tabs>
+          <w:tab w:val="num" w:pos="2520"/>
+        </w:tabs>
+        <w:ind w:left="2520" w:hanging="360"/>
+      </w:pPr>
+      <w:rPr>
+        <w:rFonts w:ascii="OpenSymbol" w:hAnsi="OpenSymbol" w:cs="OpenSymbol" w:hint="default"/>
+        <w:rFonts w:cs="OpenSymbol"/>
+      </w:rPr>
+    </w:lvl>
+    <w:lvl w:ilvl="6">
+      <w:start w:val="1"/>
+      <w:numFmt w:val="bullet"/>
+      <w:lvlText w:val=""/>
+      <w:lvlJc w:val="left"/>
+      <w:pPr>
+        <w:tabs>
+          <w:tab w:val="num" w:pos="2880"/>
+        </w:tabs>
+        <w:ind w:left="2880" w:hanging="360"/>
+      </w:pPr>
+      <w:rPr>
+        <w:rFonts w:ascii="Symbol" w:hAnsi="Symbol" w:cs="Symbol" w:hint="default"/>
+        <w:rFonts w:cs="OpenSymbol"/>
+      </w:rPr>
+    </w:lvl>
+    <w:lvl w:ilvl="7">
+      <w:start w:val="1"/>
+      <w:numFmt w:val="bullet"/>
+      <w:lvlText w:val="◦"/>
+      <w:lvlJc w:val="left"/>
+      <w:pPr>
+        <w:tabs>
+          <w:tab w:val="num" w:pos="3240"/>
+        </w:tabs>
+        <w:ind w:left="3240" w:hanging="360"/>
+      </w:pPr>
+      <w:rPr>
+        <w:rFonts w:ascii="OpenSymbol" w:hAnsi="OpenSymbol" w:cs="OpenSymbol" w:hint="default"/>
+        <w:rFonts w:cs="OpenSymbol"/>
+      </w:rPr>
+    </w:lvl>
+    <w:lvl w:ilvl="8">
+      <w:start w:val="1"/>
+      <w:numFmt w:val="bullet"/>
+      <w:lvlText w:val="▪"/>
+      <w:lvlJc w:val="left"/>
+      <w:pPr>
+        <w:tabs>
+          <w:tab w:val="num" w:pos="3600"/>
+        </w:tabs>
+        <w:ind w:left="3600" w:hanging="360"/>
+      </w:pPr>
+      <w:rPr>
+        <w:rFonts w:ascii="OpenSymbol" w:hAnsi="OpenSymbol" w:cs="OpenSymbol" w:hint="default"/>
+        <w:rFonts w:cs="OpenSymbol"/>
+      </w:rPr>
+    </w:lvl>
+  </w:abstractNum>
+  <w:abstractNum w:abstractNumId="4">
+    <w:lvl w:ilvl="0">
+      <w:start w:val="1"/>
+      <w:numFmt w:val="none"/>
+      <w:suff w:val="nothing"/>
+      <w:lvlText w:val=""/>
+      <w:lvlJc w:val="left"/>
+      <w:pPr>
+        <w:tabs>
+          <w:tab w:val="num" w:pos="432"/>
+        </w:tabs>
+        <w:ind w:left="432" w:hanging="432"/>
+      </w:pPr>
+    </w:lvl>
+    <w:lvl w:ilvl="1">
+      <w:start w:val="1"/>
+      <w:numFmt w:val="none"/>
+      <w:suff w:val="nothing"/>
+      <w:lvlText w:val=""/>
+      <w:lvlJc w:val="left"/>
+      <w:pPr>
+        <w:tabs>
+          <w:tab w:val="num" w:pos="576"/>
+        </w:tabs>
+        <w:ind w:left="576" w:hanging="576"/>
+      </w:pPr>
+    </w:lvl>
+    <w:lvl w:ilvl="2">
+      <w:start w:val="1"/>
+      <w:numFmt w:val="none"/>
+      <w:suff w:val="nothing"/>
+      <w:lvlText w:val=""/>
+      <w:lvlJc w:val="left"/>
+      <w:pPr>
+        <w:tabs>
+          <w:tab w:val="num" w:pos="720"/>
+        </w:tabs>
+        <w:ind w:left="720" w:hanging="720"/>
+      </w:pPr>
+    </w:lvl>
+    <w:lvl w:ilvl="3">
+      <w:start w:val="1"/>
+      <w:numFmt w:val="none"/>
+      <w:suff w:val="nothing"/>
+      <w:lvlText w:val=""/>
+      <w:lvlJc w:val="left"/>
+      <w:pPr>
         <w:tabs>
           <w:tab w:val="num" w:pos="864"/>
         </w:tabs>
@@ -1952,244 +2245,6 @@
         </w:tabs>
         <w:ind w:left="1584" w:hanging="1584"/>
       </w:pPr>
-    </w:lvl>
-  </w:abstractNum>
-  <w:abstractNum w:abstractNumId="2">
-    <w:lvl w:ilvl="0">
-      <w:start w:val="1"/>
-      <w:numFmt w:val="none"/>
-      <w:suff w:val="nothing"/>
-      <w:lvlText w:val=""/>
-      <w:lvlJc w:val="left"/>
-      <w:pPr>
-        <w:ind w:left="432" w:hanging="432"/>
-      </w:pPr>
-    </w:lvl>
-    <w:lvl w:ilvl="1">
-      <w:start w:val="1"/>
-      <w:numFmt w:val="none"/>
-      <w:suff w:val="nothing"/>
-      <w:lvlText w:val=""/>
-      <w:lvlJc w:val="left"/>
-      <w:pPr>
-        <w:ind w:left="576" w:hanging="576"/>
-      </w:pPr>
-    </w:lvl>
-    <w:lvl w:ilvl="2">
-      <w:start w:val="1"/>
-      <w:numFmt w:val="none"/>
-      <w:suff w:val="nothing"/>
-      <w:lvlText w:val=""/>
-      <w:lvlJc w:val="left"/>
-      <w:pPr>
-        <w:ind w:left="720" w:hanging="720"/>
-      </w:pPr>
-    </w:lvl>
-    <w:lvl w:ilvl="3">
-      <w:start w:val="1"/>
-      <w:numFmt w:val="none"/>
-      <w:suff w:val="nothing"/>
-      <w:lvlText w:val=""/>
-      <w:lvlJc w:val="left"/>
-      <w:pPr>
-        <w:ind w:left="864" w:hanging="864"/>
-      </w:pPr>
-    </w:lvl>
-    <w:lvl w:ilvl="4">
-      <w:start w:val="1"/>
-      <w:numFmt w:val="none"/>
-      <w:suff w:val="nothing"/>
-      <w:lvlText w:val=""/>
-      <w:lvlJc w:val="left"/>
-      <w:pPr>
-        <w:ind w:left="1008" w:hanging="1008"/>
-      </w:pPr>
-    </w:lvl>
-    <w:lvl w:ilvl="5">
-      <w:start w:val="1"/>
-      <w:numFmt w:val="none"/>
-      <w:suff w:val="nothing"/>
-      <w:lvlText w:val=""/>
-      <w:lvlJc w:val="left"/>
-      <w:pPr>
-        <w:ind w:left="1152" w:hanging="1152"/>
-      </w:pPr>
-    </w:lvl>
-    <w:lvl w:ilvl="6">
-      <w:start w:val="1"/>
-      <w:numFmt w:val="none"/>
-      <w:suff w:val="nothing"/>
-      <w:lvlText w:val=""/>
-      <w:lvlJc w:val="left"/>
-      <w:pPr>
-        <w:ind w:left="1296" w:hanging="1296"/>
-      </w:pPr>
-    </w:lvl>
-    <w:lvl w:ilvl="7">
-      <w:start w:val="1"/>
-      <w:numFmt w:val="none"/>
-      <w:suff w:val="nothing"/>
-      <w:lvlText w:val=""/>
-      <w:lvlJc w:val="left"/>
-      <w:pPr>
-        <w:ind w:left="1440" w:hanging="1440"/>
-      </w:pPr>
-    </w:lvl>
-    <w:lvl w:ilvl="8">
-      <w:start w:val="1"/>
-      <w:numFmt w:val="none"/>
-      <w:suff w:val="nothing"/>
-      <w:lvlText w:val=""/>
-      <w:lvlJc w:val="left"/>
-      <w:pPr>
-        <w:ind w:left="1584" w:hanging="1584"/>
-      </w:pPr>
-    </w:lvl>
-  </w:abstractNum>
-  <w:abstractNum w:abstractNumId="3">
-    <w:lvl w:ilvl="0">
-      <w:start w:val="1"/>
-      <w:numFmt w:val="bullet"/>
-      <w:lvlText w:val=""/>
-      <w:lvlJc w:val="left"/>
-      <w:pPr>
-        <w:tabs>
-          <w:tab w:val="num" w:pos="720"/>
-        </w:tabs>
-        <w:ind w:left="720" w:hanging="360"/>
-      </w:pPr>
-      <w:rPr>
-        <w:rFonts w:ascii="Symbol" w:hAnsi="Symbol" w:cs="Symbol" w:hint="default"/>
-        <w:rFonts w:cs="OpenSymbol"/>
-      </w:rPr>
-    </w:lvl>
-    <w:lvl w:ilvl="1">
-      <w:start w:val="1"/>
-      <w:numFmt w:val="bullet"/>
-      <w:lvlText w:val="◦"/>
-      <w:lvlJc w:val="left"/>
-      <w:pPr>
-        <w:tabs>
-          <w:tab w:val="num" w:pos="1080"/>
-        </w:tabs>
-        <w:ind w:left="1080" w:hanging="360"/>
-      </w:pPr>
-      <w:rPr>
-        <w:rFonts w:ascii="OpenSymbol" w:hAnsi="OpenSymbol" w:cs="OpenSymbol" w:hint="default"/>
-        <w:rFonts w:cs="OpenSymbol"/>
-      </w:rPr>
-    </w:lvl>
-    <w:lvl w:ilvl="2">
-      <w:start w:val="1"/>
-      <w:numFmt w:val="bullet"/>
-      <w:lvlText w:val="▪"/>
-      <w:lvlJc w:val="left"/>
-      <w:pPr>
-        <w:tabs>
-          <w:tab w:val="num" w:pos="1440"/>
-        </w:tabs>
-        <w:ind w:left="1440" w:hanging="360"/>
-      </w:pPr>
-      <w:rPr>
-        <w:rFonts w:ascii="OpenSymbol" w:hAnsi="OpenSymbol" w:cs="OpenSymbol" w:hint="default"/>
-        <w:rFonts w:cs="OpenSymbol"/>
-      </w:rPr>
-    </w:lvl>
-    <w:lvl w:ilvl="3">
-      <w:start w:val="1"/>
-      <w:numFmt w:val="bullet"/>
-      <w:lvlText w:val=""/>
-      <w:lvlJc w:val="left"/>
-      <w:pPr>
-        <w:tabs>
-          <w:tab w:val="num" w:pos="1800"/>
-        </w:tabs>
-        <w:ind w:left="1800" w:hanging="360"/>
-      </w:pPr>
-      <w:rPr>
-        <w:rFonts w:ascii="Symbol" w:hAnsi="Symbol" w:cs="Symbol" w:hint="default"/>
-        <w:rFonts w:cs="OpenSymbol"/>
-      </w:rPr>
-    </w:lvl>
-    <w:lvl w:ilvl="4">
-      <w:start w:val="1"/>
-      <w:numFmt w:val="bullet"/>
-      <w:lvlText w:val="◦"/>
-      <w:lvlJc w:val="left"/>
-      <w:pPr>
-        <w:tabs>
-          <w:tab w:val="num" w:pos="2160"/>
-        </w:tabs>
-        <w:ind w:left="2160" w:hanging="360"/>
-      </w:pPr>
-      <w:rPr>
-        <w:rFonts w:ascii="OpenSymbol" w:hAnsi="OpenSymbol" w:cs="OpenSymbol" w:hint="default"/>
-        <w:rFonts w:cs="OpenSymbol"/>
-      </w:rPr>
-    </w:lvl>
-    <w:lvl w:ilvl="5">
-      <w:start w:val="1"/>
-      <w:numFmt w:val="bullet"/>
-      <w:lvlText w:val="▪"/>
-      <w:lvlJc w:val="left"/>
-      <w:pPr>
-        <w:tabs>
-          <w:tab w:val="num" w:pos="2520"/>
-        </w:tabs>
-        <w:ind w:left="2520" w:hanging="360"/>
-      </w:pPr>
-      <w:rPr>
-        <w:rFonts w:ascii="OpenSymbol" w:hAnsi="OpenSymbol" w:cs="OpenSymbol" w:hint="default"/>
-        <w:rFonts w:cs="OpenSymbol"/>
-      </w:rPr>
-    </w:lvl>
-    <w:lvl w:ilvl="6">
-      <w:start w:val="1"/>
-      <w:numFmt w:val="bullet"/>
-      <w:lvlText w:val=""/>
-      <w:lvlJc w:val="left"/>
-      <w:pPr>
-        <w:tabs>
-          <w:tab w:val="num" w:pos="2880"/>
-        </w:tabs>
-        <w:ind w:left="2880" w:hanging="360"/>
-      </w:pPr>
-      <w:rPr>
-        <w:rFonts w:ascii="Symbol" w:hAnsi="Symbol" w:cs="Symbol" w:hint="default"/>
-        <w:rFonts w:cs="OpenSymbol"/>
-      </w:rPr>
-    </w:lvl>
-    <w:lvl w:ilvl="7">
-      <w:start w:val="1"/>
-      <w:numFmt w:val="bullet"/>
-      <w:lvlText w:val="◦"/>
-      <w:lvlJc w:val="left"/>
-      <w:pPr>
-        <w:tabs>
-          <w:tab w:val="num" w:pos="3240"/>
-        </w:tabs>
-        <w:ind w:left="3240" w:hanging="360"/>
-      </w:pPr>
-      <w:rPr>
-        <w:rFonts w:ascii="OpenSymbol" w:hAnsi="OpenSymbol" w:cs="OpenSymbol" w:hint="default"/>
-        <w:rFonts w:cs="OpenSymbol"/>
-      </w:rPr>
-    </w:lvl>
-    <w:lvl w:ilvl="8">
-      <w:start w:val="1"/>
-      <w:numFmt w:val="bullet"/>
-      <w:lvlText w:val="▪"/>
-      <w:lvlJc w:val="left"/>
-      <w:pPr>
-        <w:tabs>
-          <w:tab w:val="num" w:pos="3600"/>
-        </w:tabs>
-        <w:ind w:left="3600" w:hanging="360"/>
-      </w:pPr>
-      <w:rPr>
-        <w:rFonts w:ascii="OpenSymbol" w:hAnsi="OpenSymbol" w:cs="OpenSymbol" w:hint="default"/>
-        <w:rFonts w:cs="OpenSymbol"/>
-      </w:rPr>
     </w:lvl>
   </w:abstractNum>
   <w:num w:numId="1">
@@ -2201,6 +2256,9 @@
   <w:num w:numId="3">
     <w:abstractNumId w:val="3"/>
   </w:num>
+  <w:num w:numId="4">
+    <w:abstractNumId w:val="4"/>
+  </w:num>
 </w:numbering>
 </file>
 
@@ -2210,7 +2268,6 @@
     <w:rPrDefault>
       <w:rPr>
         <w:rFonts w:ascii="Liberation Serif" w:hAnsi="Liberation Serif" w:eastAsia="SimSun" w:cs="Lucida Sans"/>
-        <w:sz w:val="24"/>
         <w:szCs w:val="24"/>
         <w:lang w:val="fi-FI" w:eastAsia="zh-CN" w:bidi="hi-IN"/>
       </w:rPr>
@@ -2603,7 +2660,7 @@
     </w:pPr>
     <w:rPr>
       <w:rFonts w:ascii="Liberation Serif" w:hAnsi="Liberation Serif" w:eastAsia="SimSun" w:cs="Lucida Sans"/>
-      <w:color w:val="auto"/>
+      <w:color w:val="00000A"/>
       <w:sz w:val="24"/>
       <w:szCs w:val="24"/>
       <w:lang w:val="fi-FI" w:eastAsia="zh-CN" w:bidi="hi-IN"/>
@@ -2614,11 +2671,6 @@
     <w:basedOn w:val="Heading"/>
     <w:qFormat/>
     <w:pPr>
-      <w:numPr>
-        <w:ilvl w:val="0"/>
-        <w:numId w:val="1"/>
-      </w:numPr>
-      <w:outlineLvl w:val="0"/>
       <w:outlineLvl w:val="0"/>
     </w:pPr>
     <w:rPr>
@@ -2633,12 +2685,7 @@
     <w:basedOn w:val="Heading"/>
     <w:qFormat/>
     <w:pPr>
-      <w:numPr>
-        <w:ilvl w:val="1"/>
-        <w:numId w:val="1"/>
-      </w:numPr>
       <w:spacing w:before="200" w:after="120"/>
-      <w:outlineLvl w:val="1"/>
       <w:outlineLvl w:val="1"/>
     </w:pPr>
     <w:rPr>
@@ -2653,12 +2700,7 @@
     <w:basedOn w:val="Heading"/>
     <w:qFormat/>
     <w:pPr>
-      <w:numPr>
-        <w:ilvl w:val="2"/>
-        <w:numId w:val="1"/>
-      </w:numPr>
       <w:spacing w:before="140" w:after="120"/>
-      <w:outlineLvl w:val="2"/>
       <w:outlineLvl w:val="2"/>
     </w:pPr>
     <w:rPr>
@@ -2720,6 +2762,13 @@
       <w:color w:val="800000"/>
       <w:u w:val="single"/>
       <w:lang w:val="zxx" w:eastAsia="zxx" w:bidi="zxx"/>
+    </w:rPr>
+  </w:style>
+  <w:style w:type="character" w:styleId="ListLabel2">
+    <w:name w:val="ListLabel 2"/>
+    <w:qFormat/>
+    <w:rPr>
+      <w:rFonts w:cs="OpenSymbol"/>
     </w:rPr>
   </w:style>
   <w:style w:type="paragraph" w:styleId="Heading" w:customStyle="1">

</xml_diff>